<commit_message>
Atualização da descrição inicial e lista de requisitos/casos de uso
</commit_message>
<xml_diff>
--- a/PescaPreço.docx
+++ b/PescaPreço.docx
@@ -773,7 +773,21 @@
           <w:sz w:val="24"/>
           <w:szCs w:val="24"/>
         </w:rPr>
-        <w:t>Módulo de consulta, disponível para o consumidor (usuário do sistema), onde será possível consultar os preços dos produtos constantes da cesta.</w:t>
+        <w:t>Módulo de consulta, disponível para o consumidor (usuário do sistema), onde será possível consultar os preços dos produtos constantes da cesta</w:t>
+      </w:r>
+      <w:r>
+        <w:rPr>
+          <w:sz w:val="24"/>
+          <w:szCs w:val="24"/>
+        </w:rPr>
+        <w:t>, além de outras funcionalidades descritas a seguir</w:t>
+      </w:r>
+      <w:r>
+        <w:rPr>
+          <w:sz w:val="24"/>
+          <w:szCs w:val="24"/>
+        </w:rPr>
+        <w:t>.</w:t>
       </w:r>
     </w:p>
     <w:p>
@@ -791,7 +805,14 @@
           <w:sz w:val="24"/>
           <w:szCs w:val="24"/>
         </w:rPr>
-        <w:t xml:space="preserve">Além disso, o usuário do </w:t>
+        <w:t>O usuário</w:t>
+      </w:r>
+      <w:r>
+        <w:rPr>
+          <w:sz w:val="24"/>
+          <w:szCs w:val="24"/>
+        </w:rPr>
+        <w:t xml:space="preserve"> do </w:t>
       </w:r>
       <w:proofErr w:type="spellStart"/>
       <w:r>
@@ -807,7 +828,21 @@
           <w:sz w:val="24"/>
           <w:szCs w:val="24"/>
         </w:rPr>
-        <w:t xml:space="preserve"> terá à sua disposição várias funcionalidades que deverão ser adicionadas ao longo do tempo. A principal delas é a possibilidade de montar a sua própria cesta de produtos, contendo apenas os produtos de seu interesse, para que o sistema acompanhe os preços que estão sendo praticados somente para esses produtos. Dessa forma, o usuário poderá a qualquer instante verificar qual o menor preço pelo qual ele pode adquirir os produtos da sua cesta, e onde ele poderá </w:t>
+        <w:t xml:space="preserve"> terá à sua disposição várias funcionalidades que deverão ser adicionadas ao longo do tempo. A principal delas é a possibilidade de montar a sua própria cesta de produtos, contendo apenas os produtos de seu interesse, para que o sistema acompanhe os preços que estão sendo praticados somente para esses produtos. Dessa forma, o </w:t>
+      </w:r>
+      <w:r>
+        <w:rPr>
+          <w:sz w:val="24"/>
+          <w:szCs w:val="24"/>
+        </w:rPr>
+        <w:t>consumidor</w:t>
+      </w:r>
+      <w:r>
+        <w:rPr>
+          <w:sz w:val="24"/>
+          <w:szCs w:val="24"/>
+        </w:rPr>
+        <w:t xml:space="preserve"> poderá a qualquer instante verificar qual o menor preço pelo qual ele pode adquirir os produtos da sua cesta, e onde ele poderá </w:t>
       </w:r>
       <w:r>
         <w:rPr>
@@ -828,7 +863,23 @@
           <w:sz w:val="24"/>
           <w:szCs w:val="24"/>
         </w:rPr>
-        <w:t>pção de fazer com que o sistema verifique qual o estabelecimento onde é possível adquirir os produtos da cesta pelo menor preço naquele momento.</w:t>
+        <w:t>pção de fazer com que o sistema verifique qual o estabelecimento</w:t>
+      </w:r>
+      <w:r>
+        <w:rPr>
+          <w:sz w:val="24"/>
+          <w:szCs w:val="24"/>
+        </w:rPr>
+        <w:t xml:space="preserve"> ou estabelecimentos</w:t>
+      </w:r>
+      <w:bookmarkStart w:id="0" w:name="_GoBack"/>
+      <w:bookmarkEnd w:id="0"/>
+      <w:r>
+        <w:rPr>
+          <w:sz w:val="24"/>
+          <w:szCs w:val="24"/>
+        </w:rPr>
+        <w:t xml:space="preserve"> onde é possível adquirir os produtos da cesta pelo menor preço naquele momento.</w:t>
       </w:r>
     </w:p>
     <w:p>
@@ -846,7 +897,28 @@
           <w:sz w:val="24"/>
           <w:szCs w:val="24"/>
         </w:rPr>
-        <w:t xml:space="preserve">O usuário terá ainda a possibilidade de consultar o histórico de preços de um produto, a variação percentual de preços praticada entre os diversos estabelecimentos, bem como a possibilidade de sugerir a inclusão ou remoção de novos produtos na cesta de produtos do sistema. </w:t>
+        <w:t xml:space="preserve">O </w:t>
+      </w:r>
+      <w:r>
+        <w:rPr>
+          <w:sz w:val="24"/>
+          <w:szCs w:val="24"/>
+        </w:rPr>
+        <w:t>consumidor</w:t>
+      </w:r>
+      <w:r>
+        <w:rPr>
+          <w:sz w:val="24"/>
+          <w:szCs w:val="24"/>
+        </w:rPr>
+        <w:t xml:space="preserve"> terá ainda a possibilidade de consultar o histórico de preços de um produto, a variação percentual de preços praticada entre os diversos estabelecimentos, bem como a possibilidade de sugerir a inclusão ou remoção de produtos na cesta de produtos do sistema. </w:t>
+      </w:r>
+      <w:r>
+        <w:rPr>
+          <w:sz w:val="24"/>
+          <w:szCs w:val="24"/>
+        </w:rPr>
+        <w:t>O consumidor poderá também sugerir a inclusão ou remoção de estabelecimentos para serem visitados pelos pesquisadores. Para enviar sugestões será necessário que o consumidor faça um cadastro simples, informando seu nome, e-mail e bairro onde mora.</w:t>
       </w:r>
     </w:p>
     <w:p>
@@ -864,10 +936,27 @@
           <w:sz w:val="24"/>
           <w:szCs w:val="24"/>
         </w:rPr>
+        <w:t>O administrador terá acesso às sugestões apresentadas pelos consumidores, podendo então analisa-las e assim fazer a inclusão/remoção de produtos e estabelecimentos conforme exista viabilidade.</w:t>
+      </w:r>
+    </w:p>
+    <w:p>
+      <w:pPr>
+        <w:spacing w:before="120"/>
+        <w:ind w:firstLine="709"/>
+        <w:jc w:val="both"/>
+        <w:rPr>
+          <w:sz w:val="24"/>
+          <w:szCs w:val="24"/>
+        </w:rPr>
+      </w:pPr>
+      <w:r>
+        <w:rPr>
+          <w:sz w:val="24"/>
+          <w:szCs w:val="24"/>
+        </w:rPr>
+        <w:lastRenderedPageBreak/>
         <w:t>Inicialmente não haverá cobrança pelo uso do sistema, que deverá se sustentar através de parcerias comerciais. Futuramente, dependendo da aceitação do serviço, poderá se pensar em uma versão paga, sem propagandas.</w:t>
       </w:r>
-      <w:bookmarkStart w:id="0" w:name="_GoBack"/>
-      <w:bookmarkEnd w:id="0"/>
     </w:p>
     <w:p>
       <w:pPr>

</xml_diff>